<commit_message>
Added extracting the schema to look at Primary Key inspection.
</commit_message>
<xml_diff>
--- a/Cassandra_Cheatsheet.docx
+++ b/Cassandra_Cheatsheet.docx
@@ -20,6 +20,14 @@
     </w:p>
     <w:sdt>
       <w:sdtPr>
+        <w:rPr>
+          <w:rFonts w:asciiTheme="minorHAnsi" w:eastAsiaTheme="minorHAnsi" w:hAnsiTheme="minorHAnsi" w:cstheme="minorBidi"/>
+          <w:b w:val="0"/>
+          <w:bCs w:val="0"/>
+          <w:color w:val="auto"/>
+          <w:sz w:val="24"/>
+          <w:szCs w:val="24"/>
+        </w:rPr>
         <w:id w:val="1972249714"/>
         <w:docPartObj>
           <w:docPartGallery w:val="Table of Contents"/>
@@ -28,11 +36,7 @@
       </w:sdtPr>
       <w:sdtEndPr>
         <w:rPr>
-          <w:rFonts w:asciiTheme="minorHAnsi" w:eastAsiaTheme="minorHAnsi" w:hAnsiTheme="minorHAnsi" w:cstheme="minorBidi"/>
           <w:noProof/>
-          <w:color w:val="auto"/>
-          <w:sz w:val="24"/>
-          <w:szCs w:val="24"/>
         </w:rPr>
       </w:sdtEndPr>
       <w:sdtContent>
@@ -41,7 +45,12 @@
             <w:pStyle w:val="TOCHeading"/>
           </w:pPr>
           <w:r>
-            <w:t>Table of Contents</w:t>
+            <w:t>Table of Content</w:t>
+          </w:r>
+          <w:bookmarkStart w:id="0" w:name="_GoBack"/>
+          <w:bookmarkEnd w:id="0"/>
+          <w:r>
+            <w:t>s</w:t>
           </w:r>
         </w:p>
         <w:p>
@@ -51,7 +60,13 @@
               <w:tab w:val="right" w:leader="dot" w:pos="10070"/>
             </w:tabs>
             <w:rPr>
+              <w:rFonts w:eastAsiaTheme="minorEastAsia"/>
+              <w:b w:val="0"/>
+              <w:bCs w:val="0"/>
+              <w:caps w:val="0"/>
               <w:noProof/>
+              <w:sz w:val="24"/>
+              <w:szCs w:val="24"/>
             </w:rPr>
           </w:pPr>
           <w:r>
@@ -71,7 +86,7 @@
             </w:rPr>
             <w:fldChar w:fldCharType="separate"/>
           </w:r>
-          <w:hyperlink w:anchor="_Toc7762051" w:history="1">
+          <w:hyperlink w:anchor="_Toc7953183" w:history="1">
             <w:r>
               <w:rPr>
                 <w:rStyle w:val="Hyperlink"/>
@@ -98,7 +113,7 @@
                 <w:noProof/>
                 <w:webHidden/>
               </w:rPr>
-              <w:instrText xml:space="preserve"> PAGEREF _Toc7762051 \h </w:instrText>
+              <w:instrText xml:space="preserve"> PAGEREF _Toc7953183 \h </w:instrText>
             </w:r>
             <w:r>
               <w:rPr>
@@ -118,7 +133,81 @@
                 <w:noProof/>
                 <w:webHidden/>
               </w:rPr>
-              <w:t>1</w:t>
+              <w:t>2</w:t>
+            </w:r>
+            <w:r>
+              <w:rPr>
+                <w:noProof/>
+                <w:webHidden/>
+              </w:rPr>
+              <w:fldChar w:fldCharType="end"/>
+            </w:r>
+          </w:hyperlink>
+        </w:p>
+        <w:p>
+          <w:pPr>
+            <w:pStyle w:val="TOC1"/>
+            <w:tabs>
+              <w:tab w:val="right" w:leader="dot" w:pos="10070"/>
+            </w:tabs>
+            <w:rPr>
+              <w:rFonts w:eastAsiaTheme="minorEastAsia"/>
+              <w:b w:val="0"/>
+              <w:bCs w:val="0"/>
+              <w:caps w:val="0"/>
+              <w:noProof/>
+              <w:sz w:val="24"/>
+              <w:szCs w:val="24"/>
+            </w:rPr>
+          </w:pPr>
+          <w:hyperlink w:anchor="_Toc7953184" w:history="1">
+            <w:r>
+              <w:rPr>
+                <w:rStyle w:val="Hyperlink"/>
+                <w:noProof/>
+              </w:rPr>
+              <w:t>Examine a Table Schema and Primary Key Structure</w:t>
+            </w:r>
+            <w:r>
+              <w:rPr>
+                <w:noProof/>
+                <w:webHidden/>
+              </w:rPr>
+              <w:tab/>
+            </w:r>
+            <w:r>
+              <w:rPr>
+                <w:noProof/>
+                <w:webHidden/>
+              </w:rPr>
+              <w:fldChar w:fldCharType="begin"/>
+            </w:r>
+            <w:r>
+              <w:rPr>
+                <w:noProof/>
+                <w:webHidden/>
+              </w:rPr>
+              <w:instrText xml:space="preserve"> PAGEREF _Toc7953184 \h </w:instrText>
+            </w:r>
+            <w:r>
+              <w:rPr>
+                <w:noProof/>
+                <w:webHidden/>
+              </w:rPr>
+            </w:r>
+            <w:r>
+              <w:rPr>
+                <w:noProof/>
+                <w:webHidden/>
+              </w:rPr>
+              <w:fldChar w:fldCharType="separate"/>
+            </w:r>
+            <w:r>
+              <w:rPr>
+                <w:noProof/>
+                <w:webHidden/>
+              </w:rPr>
+              <w:t>2</w:t>
             </w:r>
             <w:r>
               <w:rPr>
@@ -155,22 +244,20 @@
           <w:szCs w:val="32"/>
         </w:rPr>
       </w:pPr>
-      <w:bookmarkStart w:id="0" w:name="_Toc7762051"/>
       <w:r>
         <w:br w:type="page"/>
       </w:r>
-      <w:bookmarkStart w:id="1" w:name="_GoBack"/>
-      <w:bookmarkEnd w:id="1"/>
     </w:p>
     <w:p>
       <w:pPr>
         <w:pStyle w:val="Heading1"/>
       </w:pPr>
+      <w:bookmarkStart w:id="1" w:name="_Toc7953183"/>
       <w:r>
         <w:lastRenderedPageBreak/>
         <w:t>Example</w:t>
       </w:r>
-      <w:bookmarkEnd w:id="0"/>
+      <w:bookmarkEnd w:id="1"/>
     </w:p>
     <w:p>
       <w:pPr>
@@ -587,6 +674,11 @@
     <w:p>
       <w:pPr>
         <w:pStyle w:val="NoSpacing"/>
+        <w:rPr>
+          <w:rFonts w:ascii="Courier New" w:hAnsi="Courier New" w:cs="Courier New"/>
+          <w:sz w:val="18"/>
+          <w:szCs w:val="18"/>
+        </w:rPr>
       </w:pPr>
       <w:r>
         <w:rPr>
@@ -596,6 +688,362 @@
         </w:rPr>
         <w:t xml:space="preserve">    print("======")</w:t>
       </w:r>
+    </w:p>
+    <w:p>
+      <w:pPr>
+        <w:pStyle w:val="NoSpacing"/>
+        <w:rPr>
+          <w:rFonts w:ascii="Courier New" w:hAnsi="Courier New" w:cs="Courier New"/>
+          <w:sz w:val="18"/>
+          <w:szCs w:val="18"/>
+        </w:rPr>
+      </w:pPr>
+    </w:p>
+    <w:p>
+      <w:pPr>
+        <w:pStyle w:val="NoSpacing"/>
+        <w:rPr>
+          <w:rFonts w:ascii="Courier New" w:hAnsi="Courier New" w:cs="Courier New"/>
+          <w:sz w:val="18"/>
+          <w:szCs w:val="18"/>
+        </w:rPr>
+      </w:pPr>
+    </w:p>
+    <w:p>
+      <w:pPr>
+        <w:pStyle w:val="NoSpacing"/>
+        <w:rPr>
+          <w:rFonts w:ascii="Courier New" w:hAnsi="Courier New" w:cs="Courier New"/>
+          <w:sz w:val="18"/>
+          <w:szCs w:val="18"/>
+        </w:rPr>
+      </w:pPr>
+    </w:p>
+    <w:p>
+      <w:pPr>
+        <w:pStyle w:val="Heading1"/>
+      </w:pPr>
+      <w:bookmarkStart w:id="2" w:name="_Toc7953184"/>
+      <w:r>
+        <w:t>Examine a Table Schema and Primary Key Structure</w:t>
+      </w:r>
+      <w:bookmarkEnd w:id="2"/>
+    </w:p>
+    <w:p>
+      <w:pPr>
+        <w:pStyle w:val="NoSpacing"/>
+      </w:pPr>
+    </w:p>
+    <w:p>
+      <w:pPr>
+        <w:pStyle w:val="code"/>
+      </w:pPr>
+      <w:r>
+        <w:t>from cassandra.cluster import Cluster</w:t>
+      </w:r>
+    </w:p>
+    <w:p>
+      <w:pPr>
+        <w:pStyle w:val="code"/>
+      </w:pPr>
+      <w:r>
+        <w:t>import pandas as pd</w:t>
+      </w:r>
+    </w:p>
+    <w:p>
+      <w:pPr>
+        <w:pStyle w:val="code"/>
+      </w:pPr>
+      <w:r>
+        <w:t>cluster = Cluster(['10.201.4.211'])</w:t>
+      </w:r>
+    </w:p>
+    <w:p>
+      <w:pPr>
+        <w:pStyle w:val="code"/>
+      </w:pPr>
+      <w:r>
+        <w:t>cluster.metadata.export_schema_as_string()</w:t>
+      </w:r>
+    </w:p>
+    <w:p>
+      <w:pPr>
+        <w:pStyle w:val="code"/>
+      </w:pPr>
+    </w:p>
+    <w:p>
+      <w:pPr>
+        <w:pStyle w:val="code"/>
+      </w:pPr>
+      <w:r>
+        <w:t>Output:</w:t>
+      </w:r>
+    </w:p>
+    <w:p>
+      <w:pPr>
+        <w:pStyle w:val="code"/>
+      </w:pPr>
+    </w:p>
+    <w:p>
+      <w:pPr>
+        <w:shd w:val="clear" w:color="auto" w:fill="FFFFFF"/>
+        <w:tabs>
+          <w:tab w:val="left" w:pos="916"/>
+          <w:tab w:val="left" w:pos="1832"/>
+          <w:tab w:val="left" w:pos="2748"/>
+          <w:tab w:val="left" w:pos="3664"/>
+          <w:tab w:val="left" w:pos="4580"/>
+          <w:tab w:val="left" w:pos="5496"/>
+          <w:tab w:val="left" w:pos="6412"/>
+          <w:tab w:val="left" w:pos="7328"/>
+          <w:tab w:val="left" w:pos="8244"/>
+          <w:tab w:val="left" w:pos="9160"/>
+          <w:tab w:val="left" w:pos="10076"/>
+          <w:tab w:val="left" w:pos="10992"/>
+          <w:tab w:val="left" w:pos="11908"/>
+          <w:tab w:val="left" w:pos="12824"/>
+          <w:tab w:val="left" w:pos="13740"/>
+          <w:tab w:val="left" w:pos="14656"/>
+        </w:tabs>
+        <w:wordWrap w:val="0"/>
+        <w:textAlignment w:val="baseline"/>
+        <w:rPr>
+          <w:rFonts w:ascii="Courier New" w:eastAsia="Times New Roman" w:hAnsi="Courier New" w:cs="Courier New"/>
+          <w:color w:val="000000"/>
+          <w:sz w:val="18"/>
+          <w:szCs w:val="18"/>
+        </w:rPr>
+      </w:pPr>
+      <w:r>
+        <w:rPr>
+          <w:rFonts w:ascii="Courier New" w:eastAsia="Times New Roman" w:hAnsi="Courier New" w:cs="Courier New"/>
+          <w:color w:val="000000"/>
+          <w:sz w:val="18"/>
+          <w:szCs w:val="18"/>
+        </w:rPr>
+        <w:t>u'CREATE KEYSPACE dse_system_local WITH replication = {\'class\': \'LocalStrategy\'}  AND durable_writes = true;\n\nCREATE TABLE dse_system_local.solr_resources (\n    core_name text,\n    resource_name text,\n    resource_value blob,\n    PRIMARY KEY (core_name, resource_name)\n) WITH CLUSTERING ORDER BY (resource_name ASC)\n    AND bloom_filter_fp_chance = 0.01\n    AND caching = {\'keys\': \'ALL\', \'rows_per_partition\': \'NONE\'}\n    AND comment = \'\'\n    AND compaction = {\'class\': \'org.apache.cassandra.db.compaction.SizeTieredCompactionStrategy\', \'max_threshold\': \'32\', \'min_threshold\': \'4\'}\n    AND compression = {\'chunk_length_in_kb\': \'64\', \'class\': \</w:t>
+      </w:r>
+      <w:r>
+        <w:rPr>
+          <w:rFonts w:ascii="Courier New" w:eastAsia="Times New Roman" w:hAnsi="Courier New" w:cs="Courier New"/>
+          <w:color w:val="000000"/>
+          <w:sz w:val="18"/>
+          <w:szCs w:val="18"/>
+        </w:rPr>
+        <w:t>...</w:t>
+      </w:r>
+    </w:p>
+    <w:p>
+      <w:pPr>
+        <w:shd w:val="clear" w:color="auto" w:fill="FFFFFF"/>
+        <w:tabs>
+          <w:tab w:val="left" w:pos="916"/>
+          <w:tab w:val="left" w:pos="1832"/>
+          <w:tab w:val="left" w:pos="2748"/>
+          <w:tab w:val="left" w:pos="3664"/>
+          <w:tab w:val="left" w:pos="4580"/>
+          <w:tab w:val="left" w:pos="5496"/>
+          <w:tab w:val="left" w:pos="6412"/>
+          <w:tab w:val="left" w:pos="7328"/>
+          <w:tab w:val="left" w:pos="8244"/>
+          <w:tab w:val="left" w:pos="9160"/>
+          <w:tab w:val="left" w:pos="10076"/>
+          <w:tab w:val="left" w:pos="10992"/>
+          <w:tab w:val="left" w:pos="11908"/>
+          <w:tab w:val="left" w:pos="12824"/>
+          <w:tab w:val="left" w:pos="13740"/>
+          <w:tab w:val="left" w:pos="14656"/>
+        </w:tabs>
+        <w:wordWrap w:val="0"/>
+        <w:textAlignment w:val="baseline"/>
+        <w:rPr>
+          <w:rFonts w:ascii="Courier New" w:eastAsia="Times New Roman" w:hAnsi="Courier New" w:cs="Courier New"/>
+          <w:color w:val="000000"/>
+          <w:sz w:val="18"/>
+          <w:szCs w:val="18"/>
+        </w:rPr>
+      </w:pPr>
+    </w:p>
+    <w:p>
+      <w:r>
+        <w:t>This can be helpful, for example, to discover the Primary Keys for a table, as in this example:</w:t>
+      </w:r>
+    </w:p>
+    <w:p>
+      <w:pPr>
+        <w:shd w:val="clear" w:color="auto" w:fill="FFFFFF"/>
+        <w:tabs>
+          <w:tab w:val="left" w:pos="916"/>
+          <w:tab w:val="left" w:pos="1832"/>
+          <w:tab w:val="left" w:pos="2748"/>
+          <w:tab w:val="left" w:pos="3664"/>
+          <w:tab w:val="left" w:pos="4580"/>
+          <w:tab w:val="left" w:pos="5496"/>
+          <w:tab w:val="left" w:pos="6412"/>
+          <w:tab w:val="left" w:pos="7328"/>
+          <w:tab w:val="left" w:pos="8244"/>
+          <w:tab w:val="left" w:pos="9160"/>
+          <w:tab w:val="left" w:pos="10076"/>
+          <w:tab w:val="left" w:pos="10992"/>
+          <w:tab w:val="left" w:pos="11908"/>
+          <w:tab w:val="left" w:pos="12824"/>
+          <w:tab w:val="left" w:pos="13740"/>
+          <w:tab w:val="left" w:pos="14656"/>
+        </w:tabs>
+        <w:wordWrap w:val="0"/>
+        <w:textAlignment w:val="baseline"/>
+        <w:rPr>
+          <w:rFonts w:ascii="Courier New" w:eastAsia="Times New Roman" w:hAnsi="Courier New" w:cs="Courier New"/>
+          <w:color w:val="000000"/>
+          <w:sz w:val="18"/>
+          <w:szCs w:val="18"/>
+        </w:rPr>
+      </w:pPr>
+    </w:p>
+    <w:p>
+      <w:pPr>
+        <w:shd w:val="clear" w:color="auto" w:fill="FFFFFF"/>
+        <w:tabs>
+          <w:tab w:val="left" w:pos="916"/>
+          <w:tab w:val="left" w:pos="1832"/>
+          <w:tab w:val="left" w:pos="2748"/>
+          <w:tab w:val="left" w:pos="3664"/>
+          <w:tab w:val="left" w:pos="4580"/>
+          <w:tab w:val="left" w:pos="5496"/>
+          <w:tab w:val="left" w:pos="6412"/>
+          <w:tab w:val="left" w:pos="7328"/>
+          <w:tab w:val="left" w:pos="8244"/>
+          <w:tab w:val="left" w:pos="9160"/>
+          <w:tab w:val="left" w:pos="10076"/>
+          <w:tab w:val="left" w:pos="10992"/>
+          <w:tab w:val="left" w:pos="11908"/>
+          <w:tab w:val="left" w:pos="12824"/>
+          <w:tab w:val="left" w:pos="13740"/>
+          <w:tab w:val="left" w:pos="14656"/>
+        </w:tabs>
+        <w:wordWrap w:val="0"/>
+        <w:textAlignment w:val="baseline"/>
+        <w:rPr>
+          <w:rFonts w:ascii="Courier New" w:eastAsia="Times New Roman" w:hAnsi="Courier New" w:cs="Courier New"/>
+          <w:color w:val="000000"/>
+          <w:sz w:val="18"/>
+          <w:szCs w:val="18"/>
+        </w:rPr>
+      </w:pPr>
+      <w:r>
+        <w:rPr>
+          <w:rFonts w:ascii="Courier New" w:eastAsia="Times New Roman" w:hAnsi="Courier New" w:cs="Courier New"/>
+          <w:color w:val="000000"/>
+          <w:sz w:val="18"/>
+          <w:szCs w:val="18"/>
+        </w:rPr>
+        <w:t xml:space="preserve">CREATE TABLE prod_things.merged_vessel_schedule (\n    vessel_key text,\n    sch_asof text,\n    sch_id timeuuid,\n    c_lat decimal,\n    c_lng decimal,\n    carrier_code text,\n    carrier_name text,\n    eta text,\n    etd text,\n    max_eta text,\n    max_etd text,\n    min_eta text,\n    min_etd text,\n    port_poi_fence text,\n    port_poi_id int,\n    port_poi_name text,\n    stop_num int,\n    </w:t>
+      </w:r>
+      <w:r>
+        <w:rPr>
+          <w:rFonts w:ascii="Courier New" w:eastAsia="Times New Roman" w:hAnsi="Courier New" w:cs="Courier New"/>
+          <w:b/>
+          <w:color w:val="000000"/>
+          <w:sz w:val="18"/>
+          <w:szCs w:val="18"/>
+        </w:rPr>
+        <w:t>PRIMARY KEY ((vessel_key, sch_asof), sch_id)</w:t>
+      </w:r>
+      <w:r>
+        <w:rPr>
+          <w:rFonts w:ascii="Courier New" w:eastAsia="Times New Roman" w:hAnsi="Courier New" w:cs="Courier New"/>
+          <w:color w:val="000000"/>
+          <w:sz w:val="18"/>
+          <w:szCs w:val="18"/>
+        </w:rPr>
+        <w:t>\n)</w:t>
+      </w:r>
+      <w:r>
+        <w:rPr>
+          <w:rFonts w:ascii="Courier New" w:eastAsia="Times New Roman" w:hAnsi="Courier New" w:cs="Courier New"/>
+          <w:color w:val="000000"/>
+          <w:sz w:val="18"/>
+          <w:szCs w:val="18"/>
+        </w:rPr>
+        <w:t>...</w:t>
+      </w:r>
+    </w:p>
+    <w:p>
+      <w:pPr>
+        <w:shd w:val="clear" w:color="auto" w:fill="FFFFFF"/>
+        <w:tabs>
+          <w:tab w:val="left" w:pos="916"/>
+          <w:tab w:val="left" w:pos="1832"/>
+          <w:tab w:val="left" w:pos="2748"/>
+          <w:tab w:val="left" w:pos="3664"/>
+          <w:tab w:val="left" w:pos="4580"/>
+          <w:tab w:val="left" w:pos="5496"/>
+          <w:tab w:val="left" w:pos="6412"/>
+          <w:tab w:val="left" w:pos="7328"/>
+          <w:tab w:val="left" w:pos="8244"/>
+          <w:tab w:val="left" w:pos="9160"/>
+          <w:tab w:val="left" w:pos="10076"/>
+          <w:tab w:val="left" w:pos="10992"/>
+          <w:tab w:val="left" w:pos="11908"/>
+          <w:tab w:val="left" w:pos="12824"/>
+          <w:tab w:val="left" w:pos="13740"/>
+          <w:tab w:val="left" w:pos="14656"/>
+        </w:tabs>
+        <w:wordWrap w:val="0"/>
+        <w:textAlignment w:val="baseline"/>
+        <w:rPr>
+          <w:rFonts w:ascii="Courier New" w:eastAsia="Times New Roman" w:hAnsi="Courier New" w:cs="Courier New"/>
+          <w:color w:val="000000"/>
+          <w:sz w:val="18"/>
+          <w:szCs w:val="18"/>
+        </w:rPr>
+      </w:pPr>
+    </w:p>
+    <w:p>
+      <w:pPr>
+        <w:shd w:val="clear" w:color="auto" w:fill="FFFFFF"/>
+        <w:tabs>
+          <w:tab w:val="left" w:pos="916"/>
+          <w:tab w:val="left" w:pos="1832"/>
+          <w:tab w:val="left" w:pos="2748"/>
+          <w:tab w:val="left" w:pos="3664"/>
+          <w:tab w:val="left" w:pos="4580"/>
+          <w:tab w:val="left" w:pos="5496"/>
+          <w:tab w:val="left" w:pos="6412"/>
+          <w:tab w:val="left" w:pos="7328"/>
+          <w:tab w:val="left" w:pos="8244"/>
+          <w:tab w:val="left" w:pos="9160"/>
+          <w:tab w:val="left" w:pos="10076"/>
+          <w:tab w:val="left" w:pos="10992"/>
+          <w:tab w:val="left" w:pos="11908"/>
+          <w:tab w:val="left" w:pos="12824"/>
+          <w:tab w:val="left" w:pos="13740"/>
+          <w:tab w:val="left" w:pos="14656"/>
+        </w:tabs>
+        <w:wordWrap w:val="0"/>
+        <w:textAlignment w:val="baseline"/>
+        <w:rPr>
+          <w:rFonts w:ascii="Courier New" w:eastAsia="Times New Roman" w:hAnsi="Courier New" w:cs="Courier New"/>
+          <w:color w:val="000000"/>
+          <w:sz w:val="18"/>
+          <w:szCs w:val="18"/>
+        </w:rPr>
+      </w:pPr>
+    </w:p>
+    <w:p>
+      <w:pPr>
+        <w:pStyle w:val="code"/>
+      </w:pPr>
+    </w:p>
+    <w:p>
+      <w:pPr>
+        <w:pStyle w:val="NoSpacing"/>
+      </w:pPr>
+    </w:p>
+    <w:p>
+      <w:pPr>
+        <w:pStyle w:val="NoSpacing"/>
+      </w:pPr>
     </w:p>
     <w:sectPr>
       <w:pgSz w:w="12240" w:h="15840"/>
@@ -726,6 +1174,7 @@
     <w:lsdException w:name="HTML Sample" w:semiHidden="1" w:unhideWhenUsed="1"/>
     <w:lsdException w:name="HTML Typewriter" w:semiHidden="1" w:unhideWhenUsed="1"/>
     <w:lsdException w:name="HTML Variable" w:semiHidden="1" w:unhideWhenUsed="1"/>
+    <w:lsdException w:name="Normal Table" w:semiHidden="1" w:unhideWhenUsed="1"/>
     <w:lsdException w:name="annotation subject" w:semiHidden="1" w:unhideWhenUsed="1"/>
     <w:lsdException w:name="No List" w:semiHidden="1" w:unhideWhenUsed="1"/>
     <w:lsdException w:name="Outline List 1" w:semiHidden="1" w:unhideWhenUsed="1"/>
@@ -772,8 +1221,10 @@
     <w:lsdException w:name="Table Subtle 2" w:semiHidden="1" w:unhideWhenUsed="1"/>
     <w:lsdException w:name="Table Web 1" w:semiHidden="1" w:unhideWhenUsed="1"/>
     <w:lsdException w:name="Table Web 2" w:semiHidden="1" w:unhideWhenUsed="1"/>
+    <w:lsdException w:name="Table Web 3" w:semiHidden="1" w:unhideWhenUsed="1"/>
     <w:lsdException w:name="Balloon Text" w:semiHidden="1" w:unhideWhenUsed="1"/>
     <w:lsdException w:name="Table Grid" w:uiPriority="39"/>
+    <w:lsdException w:name="Table Theme" w:semiHidden="1" w:unhideWhenUsed="1"/>
     <w:lsdException w:name="Placeholder Text" w:semiHidden="1"/>
     <w:lsdException w:name="No Spacing" w:uiPriority="1" w:qFormat="1"/>
     <w:lsdException w:name="Light Shading" w:uiPriority="60"/>
@@ -1294,6 +1745,53 @@
     <w:rPr>
       <w:sz w:val="18"/>
       <w:szCs w:val="18"/>
+    </w:rPr>
+  </w:style>
+  <w:style w:type="paragraph" w:styleId="HTMLPreformatted">
+    <w:name w:val="HTML Preformatted"/>
+    <w:basedOn w:val="Normal"/>
+    <w:link w:val="HTMLPreformattedChar"/>
+    <w:uiPriority w:val="99"/>
+    <w:semiHidden/>
+    <w:unhideWhenUsed/>
+    <w:rsid w:val="00B355DF"/>
+    <w:pPr>
+      <w:tabs>
+        <w:tab w:val="left" w:pos="916"/>
+        <w:tab w:val="left" w:pos="1832"/>
+        <w:tab w:val="left" w:pos="2748"/>
+        <w:tab w:val="left" w:pos="3664"/>
+        <w:tab w:val="left" w:pos="4580"/>
+        <w:tab w:val="left" w:pos="5496"/>
+        <w:tab w:val="left" w:pos="6412"/>
+        <w:tab w:val="left" w:pos="7328"/>
+        <w:tab w:val="left" w:pos="8244"/>
+        <w:tab w:val="left" w:pos="9160"/>
+        <w:tab w:val="left" w:pos="10076"/>
+        <w:tab w:val="left" w:pos="10992"/>
+        <w:tab w:val="left" w:pos="11908"/>
+        <w:tab w:val="left" w:pos="12824"/>
+        <w:tab w:val="left" w:pos="13740"/>
+        <w:tab w:val="left" w:pos="14656"/>
+      </w:tabs>
+    </w:pPr>
+    <w:rPr>
+      <w:rFonts w:ascii="Courier New" w:eastAsia="Times New Roman" w:hAnsi="Courier New" w:cs="Courier New"/>
+      <w:sz w:val="20"/>
+      <w:szCs w:val="20"/>
+    </w:rPr>
+  </w:style>
+  <w:style w:type="character" w:customStyle="1" w:styleId="HTMLPreformattedChar">
+    <w:name w:val="HTML Preformatted Char"/>
+    <w:basedOn w:val="DefaultParagraphFont"/>
+    <w:link w:val="HTMLPreformatted"/>
+    <w:uiPriority w:val="99"/>
+    <w:semiHidden/>
+    <w:rsid w:val="00B355DF"/>
+    <w:rPr>
+      <w:rFonts w:ascii="Courier New" w:eastAsia="Times New Roman" w:hAnsi="Courier New" w:cs="Courier New"/>
+      <w:sz w:val="20"/>
+      <w:szCs w:val="20"/>
     </w:rPr>
   </w:style>
 </w:styles>
@@ -1565,7 +2063,7 @@
 </file>
 
 <file path=customXml/itemProps1.xml><?xml version="1.0" encoding="utf-8"?>
-<ds:datastoreItem xmlns:ds="http://schemas.openxmlformats.org/officeDocument/2006/customXml" ds:itemID="{5AF844DE-AC79-6E42-B517-5A228EBFFC9F}">
+<ds:datastoreItem xmlns:ds="http://schemas.openxmlformats.org/officeDocument/2006/customXml" ds:itemID="{589A9446-A085-2D44-B87B-5D41FE9A58CA}">
   <ds:schemaRefs>
     <ds:schemaRef ds:uri="http://schemas.openxmlformats.org/officeDocument/2006/bibliography"/>
   </ds:schemaRefs>

</xml_diff>